<commit_message>
TA_v1.0.1: rewritten 3, extended 4
</commit_message>
<xml_diff>
--- a/TechnicalAssignment.docx
+++ b/TechnicalAssignment.docx
@@ -12,15 +12,7 @@
       </w:pPr>
       <w:r>
         <w:rPr/>
-        <w:t>Technical assig</w:t>
-      </w:r>
-      <w:r>
-        <w:rPr/>
-        <w:t>n</w:t>
-      </w:r>
-      <w:r>
-        <w:rPr/>
-        <w:t>ment</w:t>
+        <w:t>Technical assignment</w:t>
       </w:r>
     </w:p>
     <w:p>
@@ -207,15 +199,7 @@
           <w:sz w:val="28"/>
           <w:szCs w:val="28"/>
         </w:rPr>
-        <w:t>Tasks</w:t>
-      </w:r>
-      <w:r>
-        <w:rPr>
-          <w:i/>
-          <w:sz w:val="28"/>
-          <w:szCs w:val="28"/>
-        </w:rPr>
-        <w:t>:</w:t>
+        <w:t>Tasks:</w:t>
       </w:r>
     </w:p>
     <w:p>
@@ -253,63 +237,6 @@
           <w:sz w:val="28"/>
           <w:szCs w:val="28"/>
         </w:rPr>
-        <w:t>-Develop a data structure for the Sudoku board and implement Sudoku logic.</w:t>
-      </w:r>
-    </w:p>
-    <w:p>
-      <w:pPr>
-        <w:pStyle w:val="Normal"/>
-        <w:rPr>
-          <w:i/>
-          <w:i/>
-          <w:sz w:val="28"/>
-          <w:szCs w:val="28"/>
-        </w:rPr>
-      </w:pPr>
-      <w:r>
-        <w:rPr>
-          <w:i/>
-          <w:sz w:val="28"/>
-          <w:szCs w:val="28"/>
-        </w:rPr>
-        <w:t>-Implement a backtracking algorithm to solve Sudoku puzzles.</w:t>
-      </w:r>
-    </w:p>
-    <w:p>
-      <w:pPr>
-        <w:pStyle w:val="Normal"/>
-        <w:rPr>
-          <w:i/>
-          <w:i/>
-          <w:sz w:val="28"/>
-          <w:szCs w:val="28"/>
-        </w:rPr>
-      </w:pPr>
-      <w:r>
-        <w:rPr>
-          <w:i/>
-          <w:sz w:val="28"/>
-          <w:szCs w:val="28"/>
-        </w:rPr>
-        <w:t>-Generate entirely random Sudoku puzzles of varying difficulty levels.</w:t>
-      </w:r>
-    </w:p>
-    <w:p>
-      <w:pPr>
-        <w:pStyle w:val="Normal"/>
-        <w:rPr>
-          <w:i/>
-          <w:i/>
-          <w:sz w:val="28"/>
-          <w:szCs w:val="28"/>
-        </w:rPr>
-      </w:pPr>
-      <w:r>
-        <w:rPr>
-          <w:i/>
-          <w:sz w:val="28"/>
-          <w:szCs w:val="28"/>
-        </w:rPr>
         <w:t>-Allow users to enter numbers into the Sudoku grid and validate their moves.</w:t>
       </w:r>
     </w:p>
@@ -329,23 +256,45 @@
           <w:sz w:val="28"/>
           <w:szCs w:val="28"/>
         </w:rPr>
-        <w:t>-Test and debug the program to ensure optimal performance and use</w:t>
-      </w:r>
-      <w:r>
-        <w:rPr>
-          <w:i/>
-          <w:sz w:val="28"/>
-          <w:szCs w:val="28"/>
-        </w:rPr>
-        <w:t>r-</w:t>
-      </w:r>
-      <w:r>
-        <w:rPr>
-          <w:i/>
-          <w:sz w:val="28"/>
-          <w:szCs w:val="28"/>
-        </w:rPr>
-        <w:t>friendliness.</w:t>
+        <w:t>-Develop a scoring system and eraser mode.</w:t>
+      </w:r>
+    </w:p>
+    <w:p>
+      <w:pPr>
+        <w:pStyle w:val="Normal"/>
+        <w:rPr>
+          <w:i/>
+          <w:i/>
+          <w:sz w:val="28"/>
+          <w:szCs w:val="28"/>
+        </w:rPr>
+      </w:pPr>
+      <w:r>
+        <w:rPr>
+          <w:i/>
+          <w:sz w:val="28"/>
+          <w:szCs w:val="28"/>
+        </w:rPr>
+        <w:t>-Implement an algorithm that generate entirely random Sudoku puzzles of varying difficulty levels.</w:t>
+      </w:r>
+    </w:p>
+    <w:p>
+      <w:pPr>
+        <w:pStyle w:val="Normal"/>
+        <w:rPr>
+          <w:i/>
+          <w:i/>
+          <w:sz w:val="28"/>
+          <w:szCs w:val="28"/>
+        </w:rPr>
+      </w:pPr>
+      <w:r>
+        <w:rPr>
+          <w:i/>
+          <w:sz w:val="28"/>
+          <w:szCs w:val="28"/>
+        </w:rPr>
+        <w:t>-Test and debug the program to ensure optimal performance and user-friendliness.</w:t>
       </w:r>
     </w:p>
     <w:p>
@@ -376,67 +325,85 @@
         </w:rPr>
       </w:pPr>
       <w:r>
-        <w:rPr/>
-      </w:r>
-    </w:p>
-    <w:p>
-      <w:pPr>
-        <w:pStyle w:val="Normal"/>
-        <w:rPr>
-          <w:sz w:val="28"/>
-          <w:szCs w:val="28"/>
-        </w:rPr>
-      </w:pPr>
-      <w:r>
-        <w:rPr/>
-      </w:r>
-    </w:p>
-    <w:p>
-      <w:pPr>
-        <w:pStyle w:val="Normal"/>
-        <w:rPr>
-          <w:sz w:val="28"/>
-          <w:szCs w:val="28"/>
-        </w:rPr>
-      </w:pPr>
-      <w:r>
-        <w:rPr/>
-      </w:r>
-    </w:p>
-    <w:p>
-      <w:pPr>
-        <w:pStyle w:val="Normal"/>
-        <w:rPr>
-          <w:sz w:val="28"/>
-          <w:szCs w:val="28"/>
-        </w:rPr>
-      </w:pPr>
-      <w:r>
-        <w:rPr/>
-      </w:r>
-    </w:p>
-    <w:p>
-      <w:pPr>
-        <w:pStyle w:val="Normal"/>
-        <w:rPr>
-          <w:sz w:val="28"/>
-          <w:szCs w:val="28"/>
-        </w:rPr>
-      </w:pPr>
-      <w:r>
-        <w:rPr/>
-      </w:r>
-    </w:p>
-    <w:p>
-      <w:pPr>
-        <w:pStyle w:val="Normal"/>
-        <w:rPr>
-          <w:sz w:val="28"/>
-          <w:szCs w:val="28"/>
-        </w:rPr>
-      </w:pPr>
-      <w:r>
-        <w:rPr/>
+        <w:rPr>
+          <w:sz w:val="28"/>
+          <w:szCs w:val="28"/>
+        </w:rPr>
+      </w:r>
+    </w:p>
+    <w:p>
+      <w:pPr>
+        <w:pStyle w:val="Normal"/>
+        <w:rPr>
+          <w:sz w:val="28"/>
+          <w:szCs w:val="28"/>
+        </w:rPr>
+      </w:pPr>
+      <w:r>
+        <w:rPr>
+          <w:sz w:val="28"/>
+          <w:szCs w:val="28"/>
+        </w:rPr>
+      </w:r>
+    </w:p>
+    <w:p>
+      <w:pPr>
+        <w:pStyle w:val="Normal"/>
+        <w:rPr>
+          <w:sz w:val="28"/>
+          <w:szCs w:val="28"/>
+        </w:rPr>
+      </w:pPr>
+      <w:r>
+        <w:rPr>
+          <w:sz w:val="28"/>
+          <w:szCs w:val="28"/>
+        </w:rPr>
+      </w:r>
+    </w:p>
+    <w:p>
+      <w:pPr>
+        <w:pStyle w:val="Normal"/>
+        <w:rPr>
+          <w:sz w:val="28"/>
+          <w:szCs w:val="28"/>
+        </w:rPr>
+      </w:pPr>
+      <w:r>
+        <w:rPr>
+          <w:sz w:val="28"/>
+          <w:szCs w:val="28"/>
+        </w:rPr>
+      </w:r>
+    </w:p>
+    <w:p>
+      <w:pPr>
+        <w:pStyle w:val="Normal"/>
+        <w:rPr>
+          <w:sz w:val="28"/>
+          <w:szCs w:val="28"/>
+        </w:rPr>
+      </w:pPr>
+      <w:r>
+        <w:rPr>
+          <w:sz w:val="28"/>
+          <w:szCs w:val="28"/>
+        </w:rPr>
+      </w:r>
+    </w:p>
+    <w:p>
+      <w:pPr>
+        <w:pStyle w:val="Normal"/>
+        <w:rPr>
+          <w:sz w:val="28"/>
+          <w:szCs w:val="28"/>
+        </w:rPr>
+      </w:pPr>
+      <w:r>
+        <w:rPr>
+          <w:sz w:val="28"/>
+          <w:szCs w:val="28"/>
+        </w:rPr>
       </w:r>
     </w:p>
     <w:p>
@@ -487,20 +454,84 @@
       </w:r>
       <w:r>
         <w:rPr>
+          <w:i/>
+          <w:sz w:val="28"/>
+          <w:szCs w:val="28"/>
+        </w:rPr>
+        <w:t xml:space="preserve">4.1 </w:t>
+      </w:r>
+      <w:r>
+        <w:rPr>
+          <w:sz w:val="28"/>
+          <w:szCs w:val="28"/>
+        </w:rPr>
+        <w:t>Displaying the Sudoku Grid</w:t>
+      </w:r>
+    </w:p>
+    <w:p>
+      <w:pPr>
+        <w:pStyle w:val="Normal"/>
+        <w:spacing w:before="0" w:after="160"/>
+        <w:rPr>
           <w:rFonts w:ascii="Calibri" w:hAnsi="Calibri"/>
-          <w:i/>
-          <w:sz w:val="28"/>
-          <w:szCs w:val="28"/>
-        </w:rPr>
-        <w:t xml:space="preserve">4.1 </w:t>
-      </w:r>
-      <w:r>
+          <w:sz w:val="28"/>
+          <w:szCs w:val="28"/>
+        </w:rPr>
+      </w:pPr>
+      <w:r>
+        <w:rPr>
+          <w:i/>
+          <w:sz w:val="28"/>
+          <w:szCs w:val="28"/>
+        </w:rPr>
+        <w:tab/>
+        <w:tab/>
+        <w:t xml:space="preserve">4.1.1 </w:t>
+      </w:r>
+      <w:r>
+        <w:rPr>
+          <w:sz w:val="28"/>
+          <w:szCs w:val="28"/>
+        </w:rPr>
+        <w:t xml:space="preserve">Create a graphical user interface using PyQt5 to display a 9x9 </w:t>
+        <w:tab/>
+        <w:tab/>
+        <w:tab/>
+        <w:tab/>
+        <w:t>grid representing the Sudoku board</w:t>
+      </w:r>
+    </w:p>
+    <w:p>
+      <w:pPr>
+        <w:pStyle w:val="Normal"/>
+        <w:spacing w:before="0" w:after="160"/>
         <w:rPr>
           <w:rFonts w:ascii="Calibri" w:hAnsi="Calibri"/>
           <w:sz w:val="28"/>
           <w:szCs w:val="28"/>
         </w:rPr>
-        <w:t>Displaying the Sudoku Grid</w:t>
+      </w:pPr>
+      <w:r>
+        <w:rPr>
+          <w:sz w:val="28"/>
+          <w:szCs w:val="28"/>
+        </w:rPr>
+        <w:tab/>
+        <w:tab/>
+        <w:t xml:space="preserve">4.1.2 </w:t>
+      </w:r>
+      <w:r>
+        <w:rPr>
+          <w:i/>
+          <w:sz w:val="28"/>
+          <w:szCs w:val="28"/>
+        </w:rPr>
+        <w:t xml:space="preserve">Style the grid to provide a visually appealing and intuitive user </w:t>
+        <w:tab/>
+        <w:tab/>
+        <w:tab/>
+        <w:tab/>
+        <w:t>interface</w:t>
       </w:r>
     </w:p>
     <w:p>
@@ -514,28 +545,52 @@
         </w:rPr>
       </w:pPr>
       <w:r>
+        <w:rPr/>
+      </w:r>
+    </w:p>
+    <w:p>
+      <w:pPr>
+        <w:pStyle w:val="Normal"/>
+        <w:spacing w:before="0" w:after="160"/>
         <w:rPr>
           <w:rFonts w:ascii="Calibri" w:hAnsi="Calibri"/>
-          <w:i/>
-          <w:sz w:val="28"/>
-          <w:szCs w:val="28"/>
-        </w:rPr>
-        <w:tab/>
-        <w:tab/>
-        <w:t xml:space="preserve">4.1.1 </w:t>
-      </w:r>
-      <w:r>
+          <w:sz w:val="28"/>
+          <w:szCs w:val="28"/>
+        </w:rPr>
+      </w:pPr>
+      <w:r>
+        <w:rPr>
+          <w:i/>
+          <w:sz w:val="28"/>
+          <w:szCs w:val="28"/>
+        </w:rPr>
+        <w:tab/>
+        <w:t>4.2 User Input and Validation</w:t>
+      </w:r>
+    </w:p>
+    <w:p>
+      <w:pPr>
+        <w:pStyle w:val="Normal"/>
+        <w:spacing w:before="0" w:after="160"/>
         <w:rPr>
           <w:rFonts w:ascii="Calibri" w:hAnsi="Calibri"/>
           <w:sz w:val="28"/>
           <w:szCs w:val="28"/>
         </w:rPr>
-        <w:t xml:space="preserve">Create a graphical user interface using PyQt5 to display a 9x9 </w:t>
-        <w:tab/>
-        <w:tab/>
-        <w:tab/>
-        <w:tab/>
-        <w:t>grid representing the Sudoku board</w:t>
+      </w:pPr>
+      <w:r>
+        <w:rPr>
+          <w:i/>
+          <w:sz w:val="28"/>
+          <w:szCs w:val="28"/>
+        </w:rPr>
+        <w:tab/>
+        <w:tab/>
+        <w:t xml:space="preserve">4.2.1 Users can enter numbers by clicking on the individual cells in the </w:t>
+        <w:tab/>
+        <w:tab/>
+        <w:tab/>
+        <w:t>Sudoku grid.</w:t>
       </w:r>
     </w:p>
     <w:p>
@@ -550,27 +605,58 @@
       </w:pPr>
       <w:r>
         <w:rPr>
+          <w:i/>
+          <w:sz w:val="28"/>
+          <w:szCs w:val="28"/>
+        </w:rPr>
+        <w:tab/>
+        <w:tab/>
+        <w:t xml:space="preserve">4.2.2 Valid enter numbers must be between 1 and 9 and follow </w:t>
+        <w:tab/>
+        <w:tab/>
+        <w:tab/>
+        <w:tab/>
+        <w:t>Sudoku rules.</w:t>
+      </w:r>
+    </w:p>
+    <w:p>
+      <w:pPr>
+        <w:pStyle w:val="Normal"/>
+        <w:spacing w:before="0" w:after="160"/>
+        <w:rPr>
           <w:rFonts w:ascii="Calibri" w:hAnsi="Calibri"/>
           <w:sz w:val="28"/>
           <w:szCs w:val="28"/>
         </w:rPr>
-        <w:tab/>
-        <w:tab/>
-        <w:t xml:space="preserve">4.1.2 </w:t>
-      </w:r>
-      <w:r>
+      </w:pPr>
+      <w:r>
+        <w:rPr>
+          <w:i/>
+          <w:sz w:val="28"/>
+          <w:szCs w:val="28"/>
+        </w:rPr>
+        <w:tab/>
+        <w:tab/>
+        <w:t xml:space="preserve">4.2.3 Error messages or notifications will be displayed if users input </w:t>
+        <w:tab/>
+        <w:tab/>
+        <w:tab/>
+        <w:tab/>
+        <w:t>an invalid number or make an incorrect move.</w:t>
+      </w:r>
+    </w:p>
+    <w:p>
+      <w:pPr>
+        <w:pStyle w:val="Normal"/>
+        <w:spacing w:before="0" w:after="160"/>
         <w:rPr>
           <w:rFonts w:ascii="Calibri" w:hAnsi="Calibri"/>
-          <w:i/>
-          <w:sz w:val="28"/>
-          <w:szCs w:val="28"/>
-        </w:rPr>
-        <w:t xml:space="preserve">Style the grid to provide a visually appealing and intuitive user </w:t>
-        <w:tab/>
-        <w:tab/>
-        <w:tab/>
-        <w:tab/>
-        <w:t>interface</w:t>
+          <w:sz w:val="28"/>
+          <w:szCs w:val="28"/>
+        </w:rPr>
+      </w:pPr>
+      <w:r>
+        <w:rPr/>
       </w:r>
     </w:p>
     <w:p>
@@ -585,21 +671,74 @@
       </w:pPr>
       <w:r>
         <w:rPr>
+          <w:i/>
+          <w:sz w:val="28"/>
+          <w:szCs w:val="28"/>
+        </w:rPr>
+        <w:tab/>
+        <w:t>4.3 Sudoku Logic</w:t>
+      </w:r>
+    </w:p>
+    <w:p>
+      <w:pPr>
+        <w:pStyle w:val="Normal"/>
+        <w:spacing w:before="0" w:after="160"/>
+        <w:rPr>
           <w:rFonts w:ascii="Calibri" w:hAnsi="Calibri"/>
-          <w:i/>
-          <w:sz w:val="28"/>
-          <w:szCs w:val="28"/>
-        </w:rPr>
-        <w:tab/>
-      </w:r>
-      <w:r>
+          <w:sz w:val="28"/>
+          <w:szCs w:val="28"/>
+        </w:rPr>
+      </w:pPr>
+      <w:r>
+        <w:rPr>
+          <w:i/>
+          <w:sz w:val="28"/>
+          <w:szCs w:val="28"/>
+        </w:rPr>
+        <w:tab/>
+        <w:tab/>
+        <w:t xml:space="preserve">4.3.1 </w:t>
+      </w:r>
+      <w:r>
+        <w:rPr>
+          <w:i/>
+          <w:sz w:val="28"/>
+          <w:szCs w:val="28"/>
+        </w:rPr>
+        <w:t xml:space="preserve">Implement Sudoku logic to check for duplicate numbers in rows, </w:t>
+        <w:tab/>
+        <w:tab/>
+        <w:tab/>
+        <w:t>columns, and boxes.</w:t>
+      </w:r>
+    </w:p>
+    <w:p>
+      <w:pPr>
+        <w:pStyle w:val="Normal"/>
+        <w:spacing w:before="0" w:after="160"/>
         <w:rPr>
           <w:rFonts w:ascii="Calibri" w:hAnsi="Calibri"/>
-          <w:i/>
-          <w:sz w:val="28"/>
-          <w:szCs w:val="28"/>
-        </w:rPr>
-        <w:t>4.2</w:t>
+          <w:sz w:val="28"/>
+          <w:szCs w:val="28"/>
+        </w:rPr>
+      </w:pPr>
+      <w:r>
+        <w:rPr>
+          <w:i/>
+          <w:sz w:val="28"/>
+          <w:szCs w:val="28"/>
+        </w:rPr>
+        <w:tab/>
+        <w:tab/>
+        <w:t>4.</w:t>
+      </w:r>
+      <w:r>
+        <w:rPr>
+          <w:i/>
+          <w:sz w:val="28"/>
+          <w:szCs w:val="28"/>
+        </w:rPr>
+        <w:t>3.2 Develop a rubber mode to correct incorrectly entered numbers.</w:t>
       </w:r>
     </w:p>
     <w:p>
@@ -614,161 +753,69 @@
       </w:pPr>
       <w:r>
         <w:rPr>
+          <w:i/>
+        </w:rPr>
+      </w:r>
+    </w:p>
+    <w:p>
+      <w:pPr>
+        <w:pStyle w:val="Normal"/>
+        <w:spacing w:before="0" w:after="160"/>
+        <w:rPr>
+          <w:i/>
+          <w:i/>
+        </w:rPr>
+      </w:pPr>
+      <w:r>
+        <w:rPr>
+          <w:i/>
+        </w:rPr>
+      </w:r>
+    </w:p>
+    <w:p>
+      <w:pPr>
+        <w:pStyle w:val="Normal"/>
+        <w:spacing w:before="0" w:after="160"/>
+        <w:rPr>
+          <w:i/>
+          <w:i/>
+        </w:rPr>
+      </w:pPr>
+      <w:r>
+        <w:rPr>
+          <w:i/>
+        </w:rPr>
+      </w:r>
+    </w:p>
+    <w:p>
+      <w:pPr>
+        <w:pStyle w:val="Normal"/>
+        <w:spacing w:before="0" w:after="160"/>
+        <w:rPr>
+          <w:i/>
+          <w:i/>
+        </w:rPr>
+      </w:pPr>
+      <w:r>
+        <w:rPr>
+          <w:i/>
+        </w:rPr>
+      </w:r>
+    </w:p>
+    <w:p>
+      <w:pPr>
+        <w:pStyle w:val="Normal"/>
+        <w:spacing w:before="0" w:after="160"/>
+        <w:rPr>
           <w:rFonts w:ascii="Calibri" w:hAnsi="Calibri"/>
           <w:i/>
-          <w:sz w:val="28"/>
-          <w:szCs w:val="28"/>
-        </w:rPr>
-        <w:tab/>
-        <w:t>4.3</w:t>
-      </w:r>
-    </w:p>
-    <w:p>
-      <w:pPr>
-        <w:pStyle w:val="Normal"/>
-        <w:spacing w:before="0" w:after="160"/>
-        <w:rPr>
-          <w:rFonts w:ascii="Calibri" w:hAnsi="Calibri"/>
-          <w:sz w:val="28"/>
-          <w:szCs w:val="28"/>
-        </w:rPr>
-      </w:pPr>
-      <w:r>
-        <w:rPr>
-          <w:rFonts w:ascii="Calibri" w:hAnsi="Calibri"/>
-          <w:i/>
-          <w:sz w:val="28"/>
-          <w:szCs w:val="28"/>
-        </w:rPr>
-        <w:tab/>
-        <w:t>4.4</w:t>
-      </w:r>
-    </w:p>
-    <w:p>
-      <w:pPr>
-        <w:pStyle w:val="Normal"/>
-        <w:spacing w:before="0" w:after="160"/>
-        <w:rPr>
-          <w:rFonts w:ascii="Calibri" w:hAnsi="Calibri"/>
-          <w:sz w:val="28"/>
-          <w:szCs w:val="28"/>
-        </w:rPr>
-      </w:pPr>
-      <w:r>
-        <w:rPr>
-          <w:rFonts w:ascii="Calibri" w:hAnsi="Calibri"/>
-          <w:i/>
-          <w:sz w:val="28"/>
-          <w:szCs w:val="28"/>
-        </w:rPr>
-        <w:tab/>
-        <w:t>4.5</w:t>
-      </w:r>
-    </w:p>
-    <w:p>
-      <w:pPr>
-        <w:pStyle w:val="Normal"/>
-        <w:spacing w:before="0" w:after="160"/>
-        <w:rPr>
-          <w:rFonts w:ascii="Calibri" w:hAnsi="Calibri"/>
-          <w:sz w:val="28"/>
-          <w:szCs w:val="28"/>
-        </w:rPr>
-      </w:pPr>
-      <w:r>
-        <w:rPr>
-          <w:rFonts w:ascii="Calibri" w:hAnsi="Calibri"/>
-          <w:i/>
-          <w:sz w:val="28"/>
-          <w:szCs w:val="28"/>
-        </w:rPr>
-        <w:tab/>
-        <w:t>4.6</w:t>
-      </w:r>
-    </w:p>
-    <w:p>
-      <w:pPr>
-        <w:pStyle w:val="Normal"/>
-        <w:spacing w:before="0" w:after="160"/>
-        <w:rPr>
-          <w:i/>
-          <w:i/>
-        </w:rPr>
-      </w:pPr>
-      <w:r>
-        <w:rPr>
-          <w:rFonts w:ascii="Calibri" w:hAnsi="Calibri"/>
-          <w:sz w:val="28"/>
-          <w:szCs w:val="28"/>
-        </w:rPr>
-      </w:r>
-    </w:p>
-    <w:p>
-      <w:pPr>
-        <w:pStyle w:val="Normal"/>
-        <w:spacing w:before="0" w:after="160"/>
-        <w:rPr>
-          <w:i/>
-          <w:i/>
-        </w:rPr>
-      </w:pPr>
-      <w:r>
-        <w:rPr>
-          <w:rFonts w:ascii="Calibri" w:hAnsi="Calibri"/>
-          <w:sz w:val="28"/>
-          <w:szCs w:val="28"/>
-        </w:rPr>
-      </w:r>
-    </w:p>
-    <w:p>
-      <w:pPr>
-        <w:pStyle w:val="Normal"/>
-        <w:spacing w:before="0" w:after="160"/>
-        <w:rPr>
-          <w:i/>
-          <w:i/>
-        </w:rPr>
-      </w:pPr>
-      <w:r>
-        <w:rPr>
-          <w:rFonts w:ascii="Calibri" w:hAnsi="Calibri"/>
-          <w:sz w:val="28"/>
-          <w:szCs w:val="28"/>
-        </w:rPr>
-      </w:r>
-    </w:p>
-    <w:p>
-      <w:pPr>
-        <w:pStyle w:val="Normal"/>
-        <w:spacing w:before="0" w:after="160"/>
-        <w:rPr>
-          <w:i/>
-          <w:i/>
-        </w:rPr>
-      </w:pPr>
-      <w:r>
-        <w:rPr>
-          <w:rFonts w:ascii="Calibri" w:hAnsi="Calibri"/>
-          <w:sz w:val="28"/>
-          <w:szCs w:val="28"/>
-        </w:rPr>
-      </w:r>
-    </w:p>
-    <w:p>
-      <w:pPr>
-        <w:pStyle w:val="Normal"/>
-        <w:spacing w:before="0" w:after="160"/>
-        <w:rPr>
-          <w:rFonts w:ascii="Calibri" w:hAnsi="Calibri"/>
-          <w:i/>
-          <w:i/>
-          <w:sz w:val="28"/>
-          <w:szCs w:val="28"/>
-        </w:rPr>
-      </w:pPr>
-      <w:r>
-        <w:rPr>
-          <w:rFonts w:ascii="Calibri" w:hAnsi="Calibri"/>
+          <w:i/>
+          <w:sz w:val="28"/>
+          <w:szCs w:val="28"/>
+        </w:rPr>
+      </w:pPr>
+      <w:r>
+        <w:rPr>
           <w:i/>
           <w:sz w:val="28"/>
           <w:szCs w:val="28"/>
@@ -833,56 +880,70 @@
         </w:rPr>
         <w:t xml:space="preserve">Github: </w:t>
       </w:r>
-      <w:hyperlink r:id="rId3">
-        <w:r>
-          <w:rPr>
-            <w:rStyle w:val="InternetLink"/>
-            <w:i/>
-            <w:sz w:val="28"/>
-            <w:szCs w:val="28"/>
-          </w:rPr>
-          <w:t>https://github.com/Danilka06</w:t>
-        </w:r>
-      </w:hyperlink>
-    </w:p>
-    <w:p>
-      <w:pPr>
-        <w:pStyle w:val="Normal"/>
-        <w:spacing w:before="0" w:after="160"/>
-        <w:rPr>
-          <w:i/>
-          <w:i/>
-          <w:sz w:val="28"/>
-          <w:szCs w:val="28"/>
-        </w:rPr>
-      </w:pPr>
-      <w:r>
-        <w:rPr>
-          <w:i/>
-          <w:sz w:val="28"/>
-          <w:szCs w:val="28"/>
-        </w:rPr>
-        <w:t>Version: 1.0.0</w:t>
-      </w:r>
-    </w:p>
-    <w:p>
-      <w:pPr>
-        <w:pStyle w:val="Normal"/>
-        <w:spacing w:before="0" w:after="160"/>
-        <w:rPr>
-          <w:i/>
-          <w:i/>
-          <w:sz w:val="28"/>
-          <w:szCs w:val="28"/>
-        </w:rPr>
-      </w:pPr>
-      <w:r>
-        <w:rPr>
-          <w:i/>
-          <w:sz w:val="28"/>
-          <w:szCs w:val="28"/>
-        </w:rPr>
-        <w:t>Updates:1-4 paragraphs</w:t>
+      <w:r>
+        <w:rPr>
+          <w:rStyle w:val="InternetLink"/>
+          <w:i/>
+          <w:sz w:val="28"/>
+          <w:szCs w:val="28"/>
+        </w:rPr>
+        <w:t>https://github.com/Danilka06</w:t>
+      </w:r>
+    </w:p>
+    <w:p>
+      <w:pPr>
+        <w:pStyle w:val="Normal"/>
+        <w:spacing w:before="0" w:after="160"/>
+        <w:rPr>
+          <w:i/>
+          <w:i/>
+          <w:sz w:val="28"/>
+          <w:szCs w:val="28"/>
+        </w:rPr>
+      </w:pPr>
+      <w:r>
+        <w:rPr>
+          <w:i/>
+          <w:sz w:val="28"/>
+          <w:szCs w:val="28"/>
+        </w:rPr>
+        <w:t>Version: 1.0.</w:t>
+      </w:r>
+      <w:r>
+        <w:rPr>
+          <w:i/>
+          <w:sz w:val="28"/>
+          <w:szCs w:val="28"/>
+        </w:rPr>
+        <w:t>1</w:t>
+      </w:r>
+    </w:p>
+    <w:p>
+      <w:pPr>
+        <w:pStyle w:val="Normal"/>
+        <w:spacing w:before="0" w:after="160"/>
+        <w:rPr>
+          <w:i/>
+          <w:i/>
+          <w:sz w:val="28"/>
+          <w:szCs w:val="28"/>
+        </w:rPr>
+      </w:pPr>
+      <w:r>
+        <w:rPr>
+          <w:i/>
+          <w:sz w:val="28"/>
+          <w:szCs w:val="28"/>
+        </w:rPr>
+        <w:t>Updates:</w:t>
+      </w:r>
+      <w:r>
+        <w:rPr>
+          <w:i/>
+          <w:sz w:val="28"/>
+          <w:szCs w:val="28"/>
+        </w:rPr>
+        <w:t xml:space="preserve"> rewritten 3; extended 4</w:t>
       </w:r>
     </w:p>
     <w:sectPr>

</xml_diff>

<commit_message>
TA_v1.0.2: 3 path splited by clauses
</commit_message>
<xml_diff>
--- a/TechnicalAssignment.docx
+++ b/TechnicalAssignment.docx
@@ -180,19 +180,65 @@
           <w:sz w:val="28"/>
           <w:szCs w:val="28"/>
         </w:rPr>
-        <w:t>Goal: Develop a Sudoku game using PyQt5 and focusing on object-oriented programming principles and GUI design. Use a special algorithm to generate an entirely random Sudoku puzzle.</w:t>
-      </w:r>
-    </w:p>
-    <w:p>
-      <w:pPr>
-        <w:pStyle w:val="Normal"/>
-        <w:rPr>
-          <w:i/>
-          <w:i/>
-          <w:sz w:val="28"/>
-          <w:szCs w:val="28"/>
-        </w:rPr>
-      </w:pPr>
+        <w:tab/>
+        <w:t xml:space="preserve">3.1 </w:t>
+      </w:r>
+      <w:r>
+        <w:rPr>
+          <w:i/>
+          <w:sz w:val="28"/>
+          <w:szCs w:val="28"/>
+        </w:rPr>
+        <w:t xml:space="preserve">Goal - </w:t>
+      </w:r>
+    </w:p>
+    <w:p>
+      <w:pPr>
+        <w:pStyle w:val="Normal"/>
+        <w:rPr>
+          <w:i/>
+          <w:i/>
+          <w:sz w:val="28"/>
+          <w:szCs w:val="28"/>
+        </w:rPr>
+      </w:pPr>
+      <w:r>
+        <w:rPr>
+          <w:i/>
+          <w:sz w:val="28"/>
+          <w:szCs w:val="28"/>
+        </w:rPr>
+        <w:tab/>
+        <w:tab/>
+        <w:t xml:space="preserve">Develop a Sudoku game using PyQt5 and focusing on object-oriented </w:t>
+        <w:tab/>
+        <w:tab/>
+        <w:t xml:space="preserve">programming principles and GUI design. Use a special algorithm to </w:t>
+        <w:tab/>
+        <w:tab/>
+        <w:tab/>
+        <w:t>generate an entirely random Sudoku puzzle.</w:t>
+      </w:r>
+    </w:p>
+    <w:p>
+      <w:pPr>
+        <w:pStyle w:val="Normal"/>
+        <w:rPr>
+          <w:i/>
+          <w:i/>
+          <w:sz w:val="28"/>
+          <w:szCs w:val="28"/>
+        </w:rPr>
+      </w:pPr>
+      <w:r>
+        <w:rPr>
+          <w:i/>
+          <w:sz w:val="28"/>
+          <w:szCs w:val="28"/>
+        </w:rPr>
+        <w:tab/>
+        <w:t xml:space="preserve">3.2 </w:t>
+      </w:r>
       <w:r>
         <w:rPr>
           <w:i/>
@@ -218,162 +264,185 @@
           <w:sz w:val="28"/>
           <w:szCs w:val="28"/>
         </w:rPr>
-        <w:t>-Design and implement a user-friendly graphical interface using PyQt5.</w:t>
-      </w:r>
-    </w:p>
-    <w:p>
-      <w:pPr>
-        <w:pStyle w:val="Normal"/>
-        <w:rPr>
-          <w:i/>
-          <w:i/>
-          <w:sz w:val="28"/>
-          <w:szCs w:val="28"/>
-        </w:rPr>
-      </w:pPr>
-      <w:r>
-        <w:rPr>
-          <w:i/>
-          <w:sz w:val="28"/>
-          <w:szCs w:val="28"/>
-        </w:rPr>
-        <w:t>-Allow users to enter numbers into the Sudoku grid and validate their moves.</w:t>
-      </w:r>
-    </w:p>
-    <w:p>
-      <w:pPr>
-        <w:pStyle w:val="Normal"/>
-        <w:rPr>
-          <w:i/>
-          <w:i/>
-          <w:sz w:val="28"/>
-          <w:szCs w:val="28"/>
-        </w:rPr>
-      </w:pPr>
-      <w:r>
-        <w:rPr>
-          <w:i/>
-          <w:sz w:val="28"/>
-          <w:szCs w:val="28"/>
-        </w:rPr>
-        <w:t>-Develop a scoring system and eraser mode.</w:t>
-      </w:r>
-    </w:p>
-    <w:p>
-      <w:pPr>
-        <w:pStyle w:val="Normal"/>
-        <w:rPr>
-          <w:i/>
-          <w:i/>
-          <w:sz w:val="28"/>
-          <w:szCs w:val="28"/>
-        </w:rPr>
-      </w:pPr>
-      <w:r>
-        <w:rPr>
-          <w:i/>
-          <w:sz w:val="28"/>
-          <w:szCs w:val="28"/>
-        </w:rPr>
-        <w:t>-Implement an algorithm that generate entirely random Sudoku puzzles of varying difficulty levels.</w:t>
-      </w:r>
-    </w:p>
-    <w:p>
-      <w:pPr>
-        <w:pStyle w:val="Normal"/>
-        <w:rPr>
-          <w:i/>
-          <w:i/>
-          <w:sz w:val="28"/>
-          <w:szCs w:val="28"/>
-        </w:rPr>
-      </w:pPr>
-      <w:r>
-        <w:rPr>
-          <w:i/>
-          <w:sz w:val="28"/>
-          <w:szCs w:val="28"/>
-        </w:rPr>
-        <w:t>-Test and debug the program to ensure optimal performance and user-friendliness.</w:t>
-      </w:r>
-    </w:p>
-    <w:p>
-      <w:pPr>
-        <w:pStyle w:val="Normal"/>
-        <w:rPr>
-          <w:i/>
-          <w:i/>
-          <w:sz w:val="28"/>
-          <w:szCs w:val="28"/>
-        </w:rPr>
-      </w:pPr>
-      <w:r>
-        <w:rPr>
-          <w:i/>
-          <w:sz w:val="28"/>
-          <w:szCs w:val="28"/>
-        </w:rPr>
-        <w:t>-Document the project, including installation and usage instructions.</w:t>
-      </w:r>
-    </w:p>
-    <w:p>
-      <w:pPr>
-        <w:pStyle w:val="Normal"/>
-        <w:rPr>
-          <w:sz w:val="28"/>
-          <w:szCs w:val="28"/>
-        </w:rPr>
-      </w:pPr>
-      <w:r>
-        <w:rPr>
-          <w:sz w:val="28"/>
-          <w:szCs w:val="28"/>
-        </w:rPr>
-      </w:r>
-    </w:p>
-    <w:p>
-      <w:pPr>
-        <w:pStyle w:val="Normal"/>
-        <w:rPr>
-          <w:sz w:val="28"/>
-          <w:szCs w:val="28"/>
-        </w:rPr>
-      </w:pPr>
-      <w:r>
-        <w:rPr>
-          <w:sz w:val="28"/>
-          <w:szCs w:val="28"/>
-        </w:rPr>
-      </w:r>
-    </w:p>
-    <w:p>
-      <w:pPr>
-        <w:pStyle w:val="Normal"/>
-        <w:rPr>
-          <w:sz w:val="28"/>
-          <w:szCs w:val="28"/>
-        </w:rPr>
-      </w:pPr>
-      <w:r>
-        <w:rPr>
-          <w:sz w:val="28"/>
-          <w:szCs w:val="28"/>
-        </w:rPr>
-      </w:r>
-    </w:p>
-    <w:p>
-      <w:pPr>
-        <w:pStyle w:val="Normal"/>
-        <w:rPr>
-          <w:sz w:val="28"/>
-          <w:szCs w:val="28"/>
-        </w:rPr>
-      </w:pPr>
-      <w:r>
-        <w:rPr>
-          <w:sz w:val="28"/>
-          <w:szCs w:val="28"/>
-        </w:rPr>
+        <w:tab/>
+        <w:tab/>
+        <w:t xml:space="preserve">3.2.1 </w:t>
+      </w:r>
+      <w:r>
+        <w:rPr>
+          <w:i/>
+          <w:sz w:val="28"/>
+          <w:szCs w:val="28"/>
+        </w:rPr>
+        <w:t xml:space="preserve">Design and implement a user-friendly graphical interface using </w:t>
+        <w:tab/>
+        <w:tab/>
+        <w:tab/>
+        <w:t>PyQt5.</w:t>
+      </w:r>
+    </w:p>
+    <w:p>
+      <w:pPr>
+        <w:pStyle w:val="Normal"/>
+        <w:rPr>
+          <w:i/>
+          <w:i/>
+          <w:sz w:val="28"/>
+          <w:szCs w:val="28"/>
+        </w:rPr>
+      </w:pPr>
+      <w:r>
+        <w:rPr>
+          <w:i/>
+          <w:sz w:val="28"/>
+          <w:szCs w:val="28"/>
+        </w:rPr>
+        <w:tab/>
+        <w:tab/>
+        <w:t xml:space="preserve">3.2.2 </w:t>
+      </w:r>
+      <w:r>
+        <w:rPr>
+          <w:i/>
+          <w:sz w:val="28"/>
+          <w:szCs w:val="28"/>
+        </w:rPr>
+        <w:t xml:space="preserve">Allow users to enter numbers into the Sudoku grid and validate </w:t>
+        <w:tab/>
+        <w:tab/>
+        <w:tab/>
+        <w:t>their moves.</w:t>
+      </w:r>
+    </w:p>
+    <w:p>
+      <w:pPr>
+        <w:pStyle w:val="Normal"/>
+        <w:rPr>
+          <w:i/>
+          <w:i/>
+          <w:sz w:val="28"/>
+          <w:szCs w:val="28"/>
+        </w:rPr>
+      </w:pPr>
+      <w:r>
+        <w:rPr>
+          <w:i/>
+          <w:sz w:val="28"/>
+          <w:szCs w:val="28"/>
+        </w:rPr>
+        <w:tab/>
+        <w:tab/>
+        <w:t xml:space="preserve">3.2.3 </w:t>
+      </w:r>
+      <w:r>
+        <w:rPr>
+          <w:i/>
+          <w:sz w:val="28"/>
+          <w:szCs w:val="28"/>
+        </w:rPr>
+        <w:t>Develop a scoring system and eraser mode.</w:t>
+      </w:r>
+    </w:p>
+    <w:p>
+      <w:pPr>
+        <w:pStyle w:val="Normal"/>
+        <w:rPr>
+          <w:i/>
+          <w:i/>
+          <w:sz w:val="28"/>
+          <w:szCs w:val="28"/>
+        </w:rPr>
+      </w:pPr>
+      <w:r>
+        <w:rPr>
+          <w:i/>
+          <w:sz w:val="28"/>
+          <w:szCs w:val="28"/>
+        </w:rPr>
+        <w:tab/>
+        <w:tab/>
+        <w:t xml:space="preserve">3.2.4 </w:t>
+      </w:r>
+      <w:r>
+        <w:rPr>
+          <w:i/>
+          <w:sz w:val="28"/>
+          <w:szCs w:val="28"/>
+        </w:rPr>
+        <w:t xml:space="preserve">Implement an algorithm that generate entirely random Sudoku </w:t>
+        <w:tab/>
+        <w:tab/>
+        <w:tab/>
+        <w:t>puzzles of varying difficulty levels.</w:t>
+      </w:r>
+    </w:p>
+    <w:p>
+      <w:pPr>
+        <w:pStyle w:val="Normal"/>
+        <w:rPr>
+          <w:i/>
+          <w:i/>
+          <w:sz w:val="28"/>
+          <w:szCs w:val="28"/>
+        </w:rPr>
+      </w:pPr>
+      <w:r>
+        <w:rPr>
+          <w:i/>
+          <w:sz w:val="28"/>
+          <w:szCs w:val="28"/>
+        </w:rPr>
+        <w:tab/>
+        <w:tab/>
+        <w:t xml:space="preserve">3.2.5 </w:t>
+      </w:r>
+      <w:r>
+        <w:rPr>
+          <w:i/>
+          <w:sz w:val="28"/>
+          <w:szCs w:val="28"/>
+        </w:rPr>
+        <w:t xml:space="preserve">Test and debug the program to ensure optimal performance </w:t>
+        <w:tab/>
+        <w:tab/>
+        <w:tab/>
+        <w:tab/>
+        <w:t>and user-friendliness.</w:t>
+      </w:r>
+    </w:p>
+    <w:p>
+      <w:pPr>
+        <w:pStyle w:val="Normal"/>
+        <w:rPr>
+          <w:i/>
+          <w:i/>
+          <w:sz w:val="28"/>
+          <w:szCs w:val="28"/>
+        </w:rPr>
+      </w:pPr>
+      <w:r>
+        <w:rPr>
+          <w:i/>
+          <w:sz w:val="28"/>
+          <w:szCs w:val="28"/>
+        </w:rPr>
+        <w:tab/>
+        <w:tab/>
+        <w:t xml:space="preserve">3.2.6 </w:t>
+      </w:r>
+      <w:r>
+        <w:rPr>
+          <w:i/>
+          <w:sz w:val="28"/>
+          <w:szCs w:val="28"/>
+        </w:rPr>
+        <w:t xml:space="preserve">Document the project, including installation and usage </w:t>
+        <w:tab/>
+        <w:tab/>
+        <w:tab/>
+        <w:tab/>
+        <w:tab/>
+        <w:t>instructions.</w:t>
       </w:r>
     </w:p>
     <w:p>
@@ -451,13 +520,6 @@
           <w:szCs w:val="28"/>
         </w:rPr>
         <w:tab/>
-      </w:r>
-      <w:r>
-        <w:rPr>
-          <w:i/>
-          <w:sz w:val="28"/>
-          <w:szCs w:val="28"/>
-        </w:rPr>
         <w:t xml:space="preserve">4.1 </w:t>
       </w:r>
       <w:r>
@@ -545,7 +607,10 @@
         </w:rPr>
       </w:pPr>
       <w:r>
-        <w:rPr/>
+        <w:rPr>
+          <w:sz w:val="28"/>
+          <w:szCs w:val="28"/>
+        </w:rPr>
       </w:r>
     </w:p>
     <w:p>
@@ -656,7 +721,10 @@
         </w:rPr>
       </w:pPr>
       <w:r>
-        <w:rPr/>
+        <w:rPr>
+          <w:sz w:val="28"/>
+          <w:szCs w:val="28"/>
+        </w:rPr>
       </w:r>
     </w:p>
     <w:p>
@@ -697,15 +765,7 @@
         </w:rPr>
         <w:tab/>
         <w:tab/>
-        <w:t xml:space="preserve">4.3.1 </w:t>
-      </w:r>
-      <w:r>
-        <w:rPr>
-          <w:i/>
-          <w:sz w:val="28"/>
-          <w:szCs w:val="28"/>
-        </w:rPr>
-        <w:t xml:space="preserve">Implement Sudoku logic to check for duplicate numbers in rows, </w:t>
+        <w:t xml:space="preserve">4.3.1 Implement Sudoku logic to check for duplicate numbers in rows, </w:t>
         <w:tab/>
         <w:tab/>
         <w:tab/>
@@ -730,105 +790,591 @@
         </w:rPr>
         <w:tab/>
         <w:tab/>
-        <w:t>4.</w:t>
-      </w:r>
-      <w:r>
-        <w:rPr>
-          <w:i/>
-          <w:sz w:val="28"/>
-          <w:szCs w:val="28"/>
-        </w:rPr>
-        <w:t>3.2 Develop a rubber mode to correct incorrectly entered numbers.</w:t>
-      </w:r>
-    </w:p>
-    <w:p>
-      <w:pPr>
-        <w:pStyle w:val="Normal"/>
-        <w:spacing w:before="0" w:after="160"/>
-        <w:rPr>
-          <w:rFonts w:ascii="Calibri" w:hAnsi="Calibri"/>
-          <w:sz w:val="28"/>
-          <w:szCs w:val="28"/>
-        </w:rPr>
-      </w:pPr>
-      <w:r>
-        <w:rPr>
-          <w:i/>
-        </w:rPr>
-      </w:r>
-    </w:p>
-    <w:p>
-      <w:pPr>
-        <w:pStyle w:val="Normal"/>
-        <w:spacing w:before="0" w:after="160"/>
-        <w:rPr>
-          <w:i/>
-          <w:i/>
-        </w:rPr>
-      </w:pPr>
-      <w:r>
-        <w:rPr>
-          <w:i/>
-        </w:rPr>
-      </w:r>
-    </w:p>
-    <w:p>
-      <w:pPr>
-        <w:pStyle w:val="Normal"/>
-        <w:spacing w:before="0" w:after="160"/>
-        <w:rPr>
-          <w:i/>
-          <w:i/>
-        </w:rPr>
-      </w:pPr>
-      <w:r>
-        <w:rPr>
-          <w:i/>
-        </w:rPr>
-      </w:r>
-    </w:p>
-    <w:p>
-      <w:pPr>
-        <w:pStyle w:val="Normal"/>
-        <w:spacing w:before="0" w:after="160"/>
-        <w:rPr>
-          <w:i/>
-          <w:i/>
-        </w:rPr>
-      </w:pPr>
-      <w:r>
-        <w:rPr>
-          <w:i/>
-        </w:rPr>
-      </w:r>
-    </w:p>
-    <w:p>
-      <w:pPr>
-        <w:pStyle w:val="Normal"/>
-        <w:spacing w:before="0" w:after="160"/>
-        <w:rPr>
-          <w:rFonts w:ascii="Calibri" w:hAnsi="Calibri"/>
-          <w:i/>
-          <w:i/>
-          <w:sz w:val="28"/>
-          <w:szCs w:val="28"/>
-        </w:rPr>
-      </w:pPr>
-      <w:r>
-        <w:rPr>
-          <w:i/>
-          <w:sz w:val="28"/>
-          <w:szCs w:val="28"/>
-        </w:rPr>
-      </w:r>
-    </w:p>
-    <w:p>
-      <w:pPr>
-        <w:pStyle w:val="Normal"/>
-        <w:spacing w:before="0" w:after="160"/>
-        <w:rPr>
-          <w:i/>
-          <w:i/>
+        <w:t>4.3.2 Develop a rubber mode to correct incorrectly entered numbers.</w:t>
+      </w:r>
+    </w:p>
+    <w:p>
+      <w:pPr>
+        <w:pStyle w:val="Normal"/>
+        <w:spacing w:before="0" w:after="160"/>
+        <w:rPr>
+          <w:rFonts w:ascii="Calibri" w:hAnsi="Calibri"/>
+          <w:sz w:val="28"/>
+          <w:szCs w:val="28"/>
+        </w:rPr>
+      </w:pPr>
+      <w:r>
+        <w:rPr>
+          <w:i/>
+          <w:sz w:val="28"/>
+          <w:szCs w:val="28"/>
+        </w:rPr>
+      </w:r>
+    </w:p>
+    <w:p>
+      <w:pPr>
+        <w:pStyle w:val="Normal"/>
+        <w:spacing w:before="0" w:after="160"/>
+        <w:rPr>
+          <w:rFonts w:ascii="Calibri" w:hAnsi="Calibri"/>
+          <w:sz w:val="28"/>
+          <w:szCs w:val="28"/>
+        </w:rPr>
+      </w:pPr>
+      <w:r>
+        <w:rPr>
+          <w:i/>
+          <w:sz w:val="28"/>
+          <w:szCs w:val="28"/>
+        </w:rPr>
+      </w:r>
+    </w:p>
+    <w:p>
+      <w:pPr>
+        <w:pStyle w:val="Normal"/>
+        <w:spacing w:before="0" w:after="160"/>
+        <w:rPr>
+          <w:rFonts w:ascii="Calibri" w:hAnsi="Calibri"/>
+          <w:sz w:val="28"/>
+          <w:szCs w:val="28"/>
+        </w:rPr>
+      </w:pPr>
+      <w:r>
+        <w:rPr>
+          <w:i/>
+          <w:sz w:val="28"/>
+          <w:szCs w:val="28"/>
+        </w:rPr>
+      </w:r>
+    </w:p>
+    <w:p>
+      <w:pPr>
+        <w:pStyle w:val="Normal"/>
+        <w:spacing w:before="0" w:after="160"/>
+        <w:rPr>
+          <w:rFonts w:ascii="Calibri" w:hAnsi="Calibri"/>
+          <w:sz w:val="28"/>
+          <w:szCs w:val="28"/>
+        </w:rPr>
+      </w:pPr>
+      <w:r>
+        <w:rPr>
+          <w:i/>
+          <w:sz w:val="28"/>
+          <w:szCs w:val="28"/>
+        </w:rPr>
+      </w:r>
+    </w:p>
+    <w:p>
+      <w:pPr>
+        <w:pStyle w:val="Normal"/>
+        <w:spacing w:before="0" w:after="160"/>
+        <w:rPr>
+          <w:rFonts w:ascii="Calibri" w:hAnsi="Calibri"/>
+          <w:sz w:val="28"/>
+          <w:szCs w:val="28"/>
+        </w:rPr>
+      </w:pPr>
+      <w:r>
+        <w:rPr>
+          <w:i/>
+          <w:sz w:val="28"/>
+          <w:szCs w:val="28"/>
+        </w:rPr>
+      </w:r>
+    </w:p>
+    <w:p>
+      <w:pPr>
+        <w:pStyle w:val="Normal"/>
+        <w:spacing w:before="0" w:after="160"/>
+        <w:rPr>
+          <w:rFonts w:ascii="Calibri" w:hAnsi="Calibri"/>
+          <w:sz w:val="28"/>
+          <w:szCs w:val="28"/>
+        </w:rPr>
+      </w:pPr>
+      <w:r>
+        <w:rPr>
+          <w:i/>
+          <w:sz w:val="28"/>
+          <w:szCs w:val="28"/>
+        </w:rPr>
+      </w:r>
+    </w:p>
+    <w:p>
+      <w:pPr>
+        <w:pStyle w:val="Normal"/>
+        <w:spacing w:before="0" w:after="160"/>
+        <w:rPr>
+          <w:rFonts w:ascii="Calibri" w:hAnsi="Calibri"/>
+          <w:sz w:val="28"/>
+          <w:szCs w:val="28"/>
+        </w:rPr>
+      </w:pPr>
+      <w:r>
+        <w:rPr>
+          <w:i/>
+          <w:sz w:val="28"/>
+          <w:szCs w:val="28"/>
+        </w:rPr>
+      </w:r>
+    </w:p>
+    <w:p>
+      <w:pPr>
+        <w:pStyle w:val="Normal"/>
+        <w:spacing w:before="0" w:after="160"/>
+        <w:rPr>
+          <w:rFonts w:ascii="Calibri" w:hAnsi="Calibri"/>
+          <w:sz w:val="28"/>
+          <w:szCs w:val="28"/>
+        </w:rPr>
+      </w:pPr>
+      <w:r>
+        <w:rPr>
+          <w:i/>
+          <w:sz w:val="28"/>
+          <w:szCs w:val="28"/>
+        </w:rPr>
+      </w:r>
+    </w:p>
+    <w:p>
+      <w:pPr>
+        <w:pStyle w:val="Normal"/>
+        <w:spacing w:before="0" w:after="160"/>
+        <w:rPr>
+          <w:rFonts w:ascii="Calibri" w:hAnsi="Calibri"/>
+          <w:sz w:val="28"/>
+          <w:szCs w:val="28"/>
+        </w:rPr>
+      </w:pPr>
+      <w:r>
+        <w:rPr>
+          <w:i/>
+          <w:sz w:val="28"/>
+          <w:szCs w:val="28"/>
+        </w:rPr>
+      </w:r>
+    </w:p>
+    <w:p>
+      <w:pPr>
+        <w:pStyle w:val="Normal"/>
+        <w:spacing w:before="0" w:after="160"/>
+        <w:rPr>
+          <w:rFonts w:ascii="Calibri" w:hAnsi="Calibri"/>
+          <w:sz w:val="28"/>
+          <w:szCs w:val="28"/>
+        </w:rPr>
+      </w:pPr>
+      <w:r>
+        <w:rPr>
+          <w:i/>
+          <w:sz w:val="28"/>
+          <w:szCs w:val="28"/>
+        </w:rPr>
+      </w:r>
+    </w:p>
+    <w:p>
+      <w:pPr>
+        <w:pStyle w:val="Normal"/>
+        <w:spacing w:before="0" w:after="160"/>
+        <w:rPr>
+          <w:rFonts w:ascii="Calibri" w:hAnsi="Calibri"/>
+          <w:sz w:val="28"/>
+          <w:szCs w:val="28"/>
+        </w:rPr>
+      </w:pPr>
+      <w:r>
+        <w:rPr>
+          <w:i/>
+          <w:sz w:val="28"/>
+          <w:szCs w:val="28"/>
+        </w:rPr>
+      </w:r>
+    </w:p>
+    <w:p>
+      <w:pPr>
+        <w:pStyle w:val="Normal"/>
+        <w:spacing w:before="0" w:after="160"/>
+        <w:rPr>
+          <w:rFonts w:ascii="Calibri" w:hAnsi="Calibri"/>
+          <w:sz w:val="28"/>
+          <w:szCs w:val="28"/>
+        </w:rPr>
+      </w:pPr>
+      <w:r>
+        <w:rPr>
+          <w:i/>
+          <w:sz w:val="28"/>
+          <w:szCs w:val="28"/>
+        </w:rPr>
+      </w:r>
+    </w:p>
+    <w:p>
+      <w:pPr>
+        <w:pStyle w:val="Normal"/>
+        <w:spacing w:before="0" w:after="160"/>
+        <w:rPr>
+          <w:rFonts w:ascii="Calibri" w:hAnsi="Calibri"/>
+          <w:sz w:val="28"/>
+          <w:szCs w:val="28"/>
+        </w:rPr>
+      </w:pPr>
+      <w:r>
+        <w:rPr>
+          <w:i/>
+          <w:sz w:val="28"/>
+          <w:szCs w:val="28"/>
+        </w:rPr>
+      </w:r>
+    </w:p>
+    <w:p>
+      <w:pPr>
+        <w:pStyle w:val="Normal"/>
+        <w:spacing w:before="0" w:after="160"/>
+        <w:rPr>
+          <w:rFonts w:ascii="Calibri" w:hAnsi="Calibri"/>
+          <w:sz w:val="28"/>
+          <w:szCs w:val="28"/>
+        </w:rPr>
+      </w:pPr>
+      <w:r>
+        <w:rPr>
+          <w:i/>
+          <w:sz w:val="28"/>
+          <w:szCs w:val="28"/>
+        </w:rPr>
+      </w:r>
+    </w:p>
+    <w:p>
+      <w:pPr>
+        <w:pStyle w:val="Normal"/>
+        <w:spacing w:before="0" w:after="160"/>
+        <w:rPr>
+          <w:rFonts w:ascii="Calibri" w:hAnsi="Calibri"/>
+          <w:sz w:val="28"/>
+          <w:szCs w:val="28"/>
+        </w:rPr>
+      </w:pPr>
+      <w:r>
+        <w:rPr>
+          <w:i/>
+          <w:sz w:val="28"/>
+          <w:szCs w:val="28"/>
+        </w:rPr>
+      </w:r>
+    </w:p>
+    <w:p>
+      <w:pPr>
+        <w:pStyle w:val="Normal"/>
+        <w:spacing w:before="0" w:after="160"/>
+        <w:rPr>
+          <w:rFonts w:ascii="Calibri" w:hAnsi="Calibri"/>
+          <w:sz w:val="28"/>
+          <w:szCs w:val="28"/>
+        </w:rPr>
+      </w:pPr>
+      <w:r>
+        <w:rPr>
+          <w:i/>
+          <w:sz w:val="28"/>
+          <w:szCs w:val="28"/>
+        </w:rPr>
+      </w:r>
+    </w:p>
+    <w:p>
+      <w:pPr>
+        <w:pStyle w:val="Normal"/>
+        <w:spacing w:before="0" w:after="160"/>
+        <w:rPr>
+          <w:rFonts w:ascii="Calibri" w:hAnsi="Calibri"/>
+          <w:sz w:val="28"/>
+          <w:szCs w:val="28"/>
+        </w:rPr>
+      </w:pPr>
+      <w:r>
+        <w:rPr>
+          <w:i/>
+          <w:sz w:val="28"/>
+          <w:szCs w:val="28"/>
+        </w:rPr>
+      </w:r>
+    </w:p>
+    <w:p>
+      <w:pPr>
+        <w:pStyle w:val="Normal"/>
+        <w:spacing w:before="0" w:after="160"/>
+        <w:rPr>
+          <w:rFonts w:ascii="Calibri" w:hAnsi="Calibri"/>
+          <w:sz w:val="28"/>
+          <w:szCs w:val="28"/>
+        </w:rPr>
+      </w:pPr>
+      <w:r>
+        <w:rPr>
+          <w:i/>
+          <w:sz w:val="28"/>
+          <w:szCs w:val="28"/>
+        </w:rPr>
+      </w:r>
+    </w:p>
+    <w:p>
+      <w:pPr>
+        <w:pStyle w:val="Normal"/>
+        <w:spacing w:before="0" w:after="160"/>
+        <w:rPr>
+          <w:rFonts w:ascii="Calibri" w:hAnsi="Calibri"/>
+          <w:sz w:val="28"/>
+          <w:szCs w:val="28"/>
+        </w:rPr>
+      </w:pPr>
+      <w:r>
+        <w:rPr>
+          <w:i/>
+          <w:sz w:val="28"/>
+          <w:szCs w:val="28"/>
+        </w:rPr>
+      </w:r>
+    </w:p>
+    <w:p>
+      <w:pPr>
+        <w:pStyle w:val="Normal"/>
+        <w:spacing w:before="0" w:after="160"/>
+        <w:rPr>
+          <w:rFonts w:ascii="Calibri" w:hAnsi="Calibri"/>
+          <w:sz w:val="28"/>
+          <w:szCs w:val="28"/>
+        </w:rPr>
+      </w:pPr>
+      <w:r>
+        <w:rPr>
+          <w:i/>
+          <w:sz w:val="28"/>
+          <w:szCs w:val="28"/>
+        </w:rPr>
+      </w:r>
+    </w:p>
+    <w:p>
+      <w:pPr>
+        <w:pStyle w:val="Normal"/>
+        <w:spacing w:before="0" w:after="160"/>
+        <w:rPr>
+          <w:rFonts w:ascii="Calibri" w:hAnsi="Calibri"/>
+          <w:sz w:val="28"/>
+          <w:szCs w:val="28"/>
+        </w:rPr>
+      </w:pPr>
+      <w:r>
+        <w:rPr>
+          <w:i/>
+          <w:sz w:val="28"/>
+          <w:szCs w:val="28"/>
+        </w:rPr>
+      </w:r>
+    </w:p>
+    <w:p>
+      <w:pPr>
+        <w:pStyle w:val="Normal"/>
+        <w:spacing w:before="0" w:after="160"/>
+        <w:rPr>
+          <w:rFonts w:ascii="Calibri" w:hAnsi="Calibri"/>
+          <w:sz w:val="28"/>
+          <w:szCs w:val="28"/>
+        </w:rPr>
+      </w:pPr>
+      <w:r>
+        <w:rPr>
+          <w:i/>
+          <w:sz w:val="28"/>
+          <w:szCs w:val="28"/>
+        </w:rPr>
+      </w:r>
+    </w:p>
+    <w:p>
+      <w:pPr>
+        <w:pStyle w:val="Normal"/>
+        <w:spacing w:before="0" w:after="160"/>
+        <w:rPr>
+          <w:rFonts w:ascii="Calibri" w:hAnsi="Calibri"/>
+          <w:sz w:val="28"/>
+          <w:szCs w:val="28"/>
+        </w:rPr>
+      </w:pPr>
+      <w:r>
+        <w:rPr>
+          <w:i/>
+          <w:sz w:val="28"/>
+          <w:szCs w:val="28"/>
+        </w:rPr>
+      </w:r>
+    </w:p>
+    <w:p>
+      <w:pPr>
+        <w:pStyle w:val="Normal"/>
+        <w:spacing w:before="0" w:after="160"/>
+        <w:rPr>
+          <w:rFonts w:ascii="Calibri" w:hAnsi="Calibri"/>
+          <w:sz w:val="28"/>
+          <w:szCs w:val="28"/>
+        </w:rPr>
+      </w:pPr>
+      <w:r>
+        <w:rPr>
+          <w:i/>
+          <w:sz w:val="28"/>
+          <w:szCs w:val="28"/>
+        </w:rPr>
+      </w:r>
+    </w:p>
+    <w:p>
+      <w:pPr>
+        <w:pStyle w:val="Normal"/>
+        <w:spacing w:before="0" w:after="160"/>
+        <w:rPr>
+          <w:rFonts w:ascii="Calibri" w:hAnsi="Calibri"/>
+          <w:sz w:val="28"/>
+          <w:szCs w:val="28"/>
+        </w:rPr>
+      </w:pPr>
+      <w:r>
+        <w:rPr>
+          <w:i/>
+          <w:sz w:val="28"/>
+          <w:szCs w:val="28"/>
+        </w:rPr>
+      </w:r>
+    </w:p>
+    <w:p>
+      <w:pPr>
+        <w:pStyle w:val="Normal"/>
+        <w:spacing w:before="0" w:after="160"/>
+        <w:rPr>
+          <w:rFonts w:ascii="Calibri" w:hAnsi="Calibri"/>
+          <w:sz w:val="28"/>
+          <w:szCs w:val="28"/>
+        </w:rPr>
+      </w:pPr>
+      <w:r>
+        <w:rPr>
+          <w:i/>
+          <w:sz w:val="28"/>
+          <w:szCs w:val="28"/>
+        </w:rPr>
+      </w:r>
+    </w:p>
+    <w:p>
+      <w:pPr>
+        <w:pStyle w:val="Normal"/>
+        <w:spacing w:before="0" w:after="160"/>
+        <w:rPr>
+          <w:rFonts w:ascii="Calibri" w:hAnsi="Calibri"/>
+          <w:sz w:val="28"/>
+          <w:szCs w:val="28"/>
+        </w:rPr>
+      </w:pPr>
+      <w:r>
+        <w:rPr>
+          <w:i/>
+          <w:sz w:val="28"/>
+          <w:szCs w:val="28"/>
+        </w:rPr>
+      </w:r>
+    </w:p>
+    <w:p>
+      <w:pPr>
+        <w:pStyle w:val="Normal"/>
+        <w:spacing w:before="0" w:after="160"/>
+        <w:rPr>
+          <w:rFonts w:ascii="Calibri" w:hAnsi="Calibri"/>
+          <w:sz w:val="28"/>
+          <w:szCs w:val="28"/>
+        </w:rPr>
+      </w:pPr>
+      <w:r>
+        <w:rPr>
+          <w:i/>
+          <w:sz w:val="28"/>
+          <w:szCs w:val="28"/>
+        </w:rPr>
+      </w:r>
+    </w:p>
+    <w:p>
+      <w:pPr>
+        <w:pStyle w:val="Normal"/>
+        <w:spacing w:before="0" w:after="160"/>
+        <w:rPr>
+          <w:rFonts w:ascii="Calibri" w:hAnsi="Calibri"/>
+          <w:sz w:val="28"/>
+          <w:szCs w:val="28"/>
+        </w:rPr>
+      </w:pPr>
+      <w:r>
+        <w:rPr>
+          <w:i/>
+          <w:sz w:val="28"/>
+          <w:szCs w:val="28"/>
+        </w:rPr>
+      </w:r>
+    </w:p>
+    <w:p>
+      <w:pPr>
+        <w:pStyle w:val="Normal"/>
+        <w:spacing w:before="0" w:after="160"/>
+        <w:rPr>
+          <w:rFonts w:ascii="Calibri" w:hAnsi="Calibri"/>
+          <w:sz w:val="28"/>
+          <w:szCs w:val="28"/>
+        </w:rPr>
+      </w:pPr>
+      <w:r>
+        <w:rPr>
+          <w:i/>
+          <w:sz w:val="28"/>
+          <w:szCs w:val="28"/>
+        </w:rPr>
+      </w:r>
+    </w:p>
+    <w:p>
+      <w:pPr>
+        <w:pStyle w:val="Normal"/>
+        <w:spacing w:before="0" w:after="160"/>
+        <w:rPr>
+          <w:rFonts w:ascii="Calibri" w:hAnsi="Calibri"/>
+          <w:sz w:val="28"/>
+          <w:szCs w:val="28"/>
+        </w:rPr>
+      </w:pPr>
+      <w:r>
+        <w:rPr>
+          <w:i/>
+          <w:sz w:val="28"/>
+          <w:szCs w:val="28"/>
+        </w:rPr>
+      </w:r>
+    </w:p>
+    <w:p>
+      <w:pPr>
+        <w:pStyle w:val="Normal"/>
+        <w:spacing w:before="0" w:after="160"/>
+        <w:rPr>
+          <w:rFonts w:ascii="Calibri" w:hAnsi="Calibri"/>
+          <w:sz w:val="28"/>
+          <w:szCs w:val="28"/>
+        </w:rPr>
+      </w:pPr>
+      <w:r>
+        <w:rPr>
+          <w:i/>
+          <w:sz w:val="28"/>
+          <w:szCs w:val="28"/>
+        </w:rPr>
+      </w:r>
+    </w:p>
+    <w:p>
+      <w:pPr>
+        <w:pStyle w:val="Normal"/>
+        <w:spacing w:before="0" w:after="160"/>
+        <w:rPr>
+          <w:rFonts w:ascii="Calibri" w:hAnsi="Calibri"/>
           <w:sz w:val="28"/>
           <w:szCs w:val="28"/>
         </w:rPr>
@@ -915,35 +1461,35 @@
           <w:sz w:val="28"/>
           <w:szCs w:val="28"/>
         </w:rPr>
-        <w:t>1</w:t>
-      </w:r>
-    </w:p>
-    <w:p>
-      <w:pPr>
-        <w:pStyle w:val="Normal"/>
-        <w:spacing w:before="0" w:after="160"/>
-        <w:rPr>
-          <w:i/>
-          <w:i/>
-          <w:sz w:val="28"/>
-          <w:szCs w:val="28"/>
-        </w:rPr>
-      </w:pPr>
-      <w:r>
-        <w:rPr>
-          <w:i/>
-          <w:sz w:val="28"/>
-          <w:szCs w:val="28"/>
-        </w:rPr>
-        <w:t>Updates:</w:t>
-      </w:r>
-      <w:r>
-        <w:rPr>
-          <w:i/>
-          <w:sz w:val="28"/>
-          <w:szCs w:val="28"/>
-        </w:rPr>
-        <w:t xml:space="preserve"> rewritten 3; extended 4</w:t>
+        <w:t>2</w:t>
+      </w:r>
+    </w:p>
+    <w:p>
+      <w:pPr>
+        <w:pStyle w:val="Normal"/>
+        <w:spacing w:before="0" w:after="160"/>
+        <w:rPr>
+          <w:i/>
+          <w:i/>
+          <w:sz w:val="28"/>
+          <w:szCs w:val="28"/>
+        </w:rPr>
+      </w:pPr>
+      <w:r>
+        <w:rPr>
+          <w:i/>
+          <w:sz w:val="28"/>
+          <w:szCs w:val="28"/>
+        </w:rPr>
+        <w:t xml:space="preserve">Updates: </w:t>
+      </w:r>
+      <w:r>
+        <w:rPr>
+          <w:i/>
+          <w:sz w:val="28"/>
+          <w:szCs w:val="28"/>
+        </w:rPr>
+        <w:t>3 path splited by numbers</w:t>
       </w:r>
     </w:p>
     <w:sectPr>

</xml_diff>